<commit_message>
Adición de anexos en los contratos y documento de pruebas de auth
</commit_message>
<xml_diff>
--- a/docs/SPRINTS/SPRINT 003.docx
+++ b/docs/SPRINTS/SPRINT 003.docx
@@ -112,7 +112,7 @@
                 <w:sz w:val="28"/>
                 <w:szCs w:val="28"/>
               </w:rPr>
-              <w:t>2</w:t>
+              <w:t>3</w:t>
             </w:r>
           </w:p>
         </w:tc>
@@ -735,14 +735,7 @@
                 <w:sz w:val="24"/>
                 <w:szCs w:val="24"/>
               </w:rPr>
-              <w:t>quotes</w:t>
-            </w:r>
-            <w:r>
-              <w:rPr>
-                <w:sz w:val="24"/>
-                <w:szCs w:val="24"/>
-              </w:rPr>
-              <w:t xml:space="preserve"> </w:t>
+              <w:t xml:space="preserve">quotes </w:t>
             </w:r>
             <w:r>
               <w:rPr>
@@ -881,14 +874,7 @@
                 <w:sz w:val="24"/>
                 <w:szCs w:val="24"/>
               </w:rPr>
-              <w:t>payments</w:t>
-            </w:r>
-            <w:r>
-              <w:rPr>
-                <w:sz w:val="24"/>
-                <w:szCs w:val="24"/>
-              </w:rPr>
-              <w:t xml:space="preserve"> </w:t>
+              <w:t xml:space="preserve">payments </w:t>
             </w:r>
             <w:r>
               <w:rPr>
@@ -1028,14 +1014,7 @@
                 <w:sz w:val="24"/>
                 <w:szCs w:val="24"/>
               </w:rPr>
-              <w:t>tracking</w:t>
-            </w:r>
-            <w:r>
-              <w:rPr>
-                <w:sz w:val="24"/>
-                <w:szCs w:val="24"/>
-              </w:rPr>
-              <w:t xml:space="preserve"> </w:t>
+              <w:t xml:space="preserve">tracking </w:t>
             </w:r>
             <w:r>
               <w:rPr>
@@ -1167,21 +1146,7 @@
                 <w:sz w:val="24"/>
                 <w:szCs w:val="24"/>
               </w:rPr>
-              <w:t>Desarrollo del módulo ratings</w:t>
-            </w:r>
-            <w:r>
-              <w:rPr>
-                <w:sz w:val="24"/>
-                <w:szCs w:val="24"/>
-              </w:rPr>
-              <w:t xml:space="preserve"> </w:t>
-            </w:r>
-            <w:r>
-              <w:rPr>
-                <w:sz w:val="24"/>
-                <w:szCs w:val="24"/>
-              </w:rPr>
-              <w:t>-service</w:t>
+              <w:t>Desarrollo del módulo ratings -service</w:t>
             </w:r>
           </w:p>
         </w:tc>

</xml_diff>